<commit_message>
Add HLS and ffmpeg to skills.
</commit_message>
<xml_diff>
--- a/resumes/ryanparman-general-cv.docx
+++ b/resumes/ryanparman-general-cv.docx
@@ -3923,6 +3923,20 @@
       <w:r>
         <w:t xml:space="preserve"> </w:t>
       </w:r>
+      <w:hyperlink r:id="rId73">
+        <w:r>
+          <w:rPr>
+            <w:rStyle w:val="Hyperlink"/>
+          </w:rPr>
+          <w:t xml:space="preserve">HLS</w:t>
+        </w:r>
+      </w:hyperlink>
+      <w:r>
+        <w:t xml:space="preserve">,</w:t>
+      </w:r>
+      <w:r>
+        <w:t xml:space="preserve"> </w:t>
+      </w:r>
       <w:hyperlink r:id="rId129">
         <w:r>
           <w:rPr>
@@ -4125,6 +4139,20 @@
             <w:rStyle w:val="Hyperlink"/>
           </w:rPr>
           <w:t xml:space="preserve">Vagrant</w:t>
+        </w:r>
+      </w:hyperlink>
+      <w:r>
+        <w:t xml:space="preserve">,</w:t>
+      </w:r>
+      <w:r>
+        <w:t xml:space="preserve"> </w:t>
+      </w:r>
+      <w:hyperlink r:id="rId72">
+        <w:r>
+          <w:rPr>
+            <w:rStyle w:val="Hyperlink"/>
+          </w:rPr>
+          <w:t xml:space="preserve">ffmpeg</w:t>
         </w:r>
       </w:hyperlink>
       <w:r>

</xml_diff>